<commit_message>
Added 10 more sources
haven’t dove in to the articles. Just hunted and gathered.
</commit_message>
<xml_diff>
--- a/Aff Research.docx
+++ b/Aff Research.docx
@@ -2,14 +2,38 @@
 <file path=word/document.xml><?xml version="1.0" encoding="utf-8"?>
 <w:document xmlns:wpc="http://schemas.microsoft.com/office/word/2010/wordprocessingCanvas" xmlns:mo="http://schemas.microsoft.com/office/mac/office/2008/main" xmlns:mc="http://schemas.openxmlformats.org/markup-compatibility/2006" xmlns:mv="urn:schemas-microsoft-com:mac:vml" xmlns:o="urn:schemas-microsoft-com:office:office" xmlns:r="http://schemas.openxmlformats.org/officeDocument/2006/relationships" xmlns:m="http://schemas.openxmlformats.org/officeDocument/2006/math" xmlns:v="urn:schemas-microsoft-com:vml" xmlns:wp14="http://schemas.microsoft.com/office/word/2010/wordprocessingDrawing" xmlns:wp="http://schemas.openxmlformats.org/drawingml/2006/wordprocessingDrawing" xmlns:w10="urn:schemas-microsoft-com:office:word" xmlns:w="http://schemas.openxmlformats.org/wordprocessingml/2006/main" xmlns:w14="http://schemas.microsoft.com/office/word/2010/wordml" xmlns:wpg="http://schemas.microsoft.com/office/word/2010/wordprocessingGroup" xmlns:wpi="http://schemas.microsoft.com/office/word/2010/wordprocessingInk" xmlns:wne="http://schemas.microsoft.com/office/word/2006/wordml" xmlns:wps="http://schemas.microsoft.com/office/word/2010/wordprocessingShape" mc:Ignorable="w14 wp14">
   <w:body>
-    <w:p>
-      <w:pPr>
+    <w:p/>
+    <w:p/>
+    <w:p/>
+    <w:p>
+      <w:pPr>
+        <w:pStyle w:val="ListParagraph"/>
+        <w:numPr>
+          <w:ilvl w:val="0"/>
+          <w:numId w:val="12"/>
+        </w:numPr>
+      </w:pPr>
+      <w:hyperlink r:id="rId10" w:history="1">
+        <w:r>
+          <w:rPr>
+            <w:rStyle w:val="Hyperlink"/>
+          </w:rPr>
+          <w:t>http://harvardpolitics.com/world/reexamining-cuban-embargo</w:t>
+        </w:r>
+      </w:hyperlink>
+    </w:p>
+    <w:p>
+      <w:pPr>
+        <w:pStyle w:val="ListParagraph"/>
         <w:rPr>
           <w:rFonts w:ascii="Times" w:eastAsia="Times New Roman" w:hAnsi="Times" w:cs="Times New Roman"/>
           <w:sz w:val="20"/>
           <w:szCs w:val="20"/>
         </w:rPr>
       </w:pPr>
+      <w:r>
+        <w:t xml:space="preserve"> </w:t>
+      </w:r>
       <w:r>
         <w:t xml:space="preserve">Economics: </w:t>
       </w:r>
@@ -20,60 +44,14 @@
           <w:sz w:val="24"/>
           <w:shd w:val="clear" w:color="auto" w:fill="FFFFFF"/>
         </w:rPr>
-        <w:t>the U.S. Chamber of Commerce is one the strongest opponents of the embargo. Studies on the subject believe that ending the embargo could create 6,000 American jobs, predominantly in agriculture and telecommunications.</w:t>
-      </w:r>
-      <w:r>
-        <w:rPr>
-          <w:rFonts w:ascii="Mercury" w:eastAsia="Times New Roman" w:hAnsi="Mercury" w:cs="Times New Roman"/>
-          <w:color w:val="111111"/>
-          <w:sz w:val="24"/>
-          <w:shd w:val="clear" w:color="auto" w:fill="FFFFFF"/>
-        </w:rPr>
-        <w:t xml:space="preserve"> Source: </w:t>
-      </w:r>
-      <w:hyperlink r:id="rId10" w:history="1">
-        <w:r>
-          <w:rPr>
-            <w:rStyle w:val="Hyperlink"/>
-            <w:rFonts w:ascii="Mercury" w:eastAsia="Times New Roman" w:hAnsi="Mercury" w:cs="Times New Roman"/>
-            <w:sz w:val="24"/>
-            <w:shd w:val="clear" w:color="auto" w:fill="FFFFFF"/>
-          </w:rPr>
-          <w:t>http://harvardpolitics.com/world/reexamining-cuban-embargo/</w:t>
-        </w:r>
-      </w:hyperlink>
-      <w:r>
-        <w:rPr>
-          <w:rFonts w:ascii="Mercury" w:eastAsia="Times New Roman" w:hAnsi="Mercury" w:cs="Times New Roman"/>
-          <w:color w:val="111111"/>
-          <w:sz w:val="24"/>
-          <w:shd w:val="clear" w:color="auto" w:fill="FFFFFF"/>
-        </w:rPr>
-        <w:t xml:space="preserve"> (PRETTY MAINSTREAM POINT EVERYONE WILL FIND THIS) (Article is pretty </w:t>
-      </w:r>
-      <w:proofErr w:type="spellStart"/>
-      <w:r>
-        <w:rPr>
-          <w:rFonts w:ascii="Mercury" w:eastAsia="Times New Roman" w:hAnsi="Mercury" w:cs="Times New Roman"/>
-          <w:color w:val="111111"/>
-          <w:sz w:val="24"/>
-          <w:shd w:val="clear" w:color="auto" w:fill="FFFFFF"/>
-        </w:rPr>
-        <w:t>Aff</w:t>
-      </w:r>
-      <w:proofErr w:type="spellEnd"/>
-      <w:r>
-        <w:rPr>
-          <w:rFonts w:ascii="Mercury" w:eastAsia="Times New Roman" w:hAnsi="Mercury" w:cs="Times New Roman"/>
-          <w:color w:val="111111"/>
-          <w:sz w:val="24"/>
-          <w:shd w:val="clear" w:color="auto" w:fill="FFFFFF"/>
-        </w:rPr>
-        <w:t xml:space="preserve"> Weighted)</w:t>
+        <w:t>the U.S. Chamber of Commerce is one the strongest opponents of the embargo. Studies on the subject believe that ending the embargo could create 6,000 American jobs, predominantly in agriculture and telecommunications. (PRETTY MAINSTREAM POINT EVERYONE WILL FIND THIS) (Article is pretty Aff Weighted)</w:t>
       </w:r>
     </w:p>
     <w:p/>
     <w:p>
+      <w:r>
+        <w:t xml:space="preserve">2. </w:t>
+      </w:r>
       <w:hyperlink r:id="rId11" w:history="1">
         <w:r>
           <w:rPr>
@@ -87,29 +65,167 @@
       <w:r>
         <w:t xml:space="preserve">The US Abstained from the vote of lifting the Cuban embargo showing </w:t>
       </w:r>
-      <w:proofErr w:type="spellStart"/>
-      <w:proofErr w:type="gramStart"/>
-      <w:r>
-        <w:t>cuba</w:t>
-      </w:r>
-      <w:proofErr w:type="spellEnd"/>
-      <w:proofErr w:type="gramEnd"/>
+      <w:r>
+        <w:t>Cuba</w:t>
+      </w:r>
       <w:r>
         <w:t xml:space="preserve"> they might </w:t>
       </w:r>
-      <w:proofErr w:type="spellStart"/>
-      <w:r>
-        <w:t>wanna</w:t>
-      </w:r>
-      <w:proofErr w:type="spellEnd"/>
+      <w:r>
+        <w:t>want to</w:t>
+      </w:r>
       <w:r>
         <w:t xml:space="preserve"> be ‘friends’ again</w:t>
       </w:r>
     </w:p>
-    <w:p/>
     <w:p>
       <w:bookmarkStart w:id="0" w:name="_GoBack"/>
       <w:bookmarkEnd w:id="0"/>
+    </w:p>
+    <w:p>
+      <w:r>
+        <w:t xml:space="preserve">3. </w:t>
+      </w:r>
+      <w:hyperlink r:id="rId12" w:history="1">
+        <w:r>
+          <w:rPr>
+            <w:rStyle w:val="Hyperlink"/>
+          </w:rPr>
+          <w:t>https://mic.com/articles/10129/cuba-embargo-is-unjust-and-hypocritical#.FDjYixV5f</w:t>
+        </w:r>
+      </w:hyperlink>
+    </w:p>
+    <w:p>
+      <w:r>
+        <w:t>- 6 unknown reasons that the US should remove the embargo</w:t>
+      </w:r>
+    </w:p>
+    <w:p/>
+    <w:p>
+      <w:r>
+        <w:t xml:space="preserve">4.  Time Line </w:t>
+      </w:r>
+    </w:p>
+    <w:p>
+      <w:r>
+        <w:t>-</w:t>
+      </w:r>
+      <w:r>
+        <w:t xml:space="preserve"> </w:t>
+      </w:r>
+      <w:hyperlink r:id="rId13" w:history="1">
+        <w:r>
+          <w:rPr>
+            <w:rStyle w:val="Hyperlink"/>
+          </w:rPr>
+          <w:t>https://piie.com/publications/papers/sanctions-cuba-60-3.pdf</w:t>
+        </w:r>
+      </w:hyperlink>
+    </w:p>
+    <w:p/>
+    <w:p>
+      <w:r>
+        <w:t>5.  Pro-Con</w:t>
+      </w:r>
+    </w:p>
+    <w:p>
+      <w:hyperlink r:id="rId14" w:history="1">
+        <w:r>
+          <w:rPr>
+            <w:rStyle w:val="Hyperlink"/>
+          </w:rPr>
+          <w:t>http://cuba-embargo.procon.org/</w:t>
+        </w:r>
+      </w:hyperlink>
+    </w:p>
+    <w:p/>
+    <w:p>
+      <w:r>
+        <w:t>6. Yes and no to the removal of the embargo</w:t>
+      </w:r>
+    </w:p>
+    <w:p>
+      <w:r>
+        <w:t xml:space="preserve"> </w:t>
+      </w:r>
+      <w:hyperlink r:id="rId15" w:history="1">
+        <w:r>
+          <w:rPr>
+            <w:rStyle w:val="Hyperlink"/>
+          </w:rPr>
+          <w:t>https://www.scholastic.com/teachers/articles/teaching-content/should-us-end-its-cuba-embargo/</w:t>
+        </w:r>
+      </w:hyperlink>
+    </w:p>
+    <w:p/>
+    <w:p>
+      <w:r>
+        <w:t>7. Notable acts  Worth looking in to</w:t>
+      </w:r>
+    </w:p>
+    <w:p>
+      <w:hyperlink r:id="rId16" w:history="1">
+        <w:r>
+          <w:rPr>
+            <w:rStyle w:val="Hyperlink"/>
+          </w:rPr>
+          <w:t>https://medium.com/@jules000120/an-important-read-on-whether-the-u-s-should-lift-the-embargo-on-cuba-8815c44697a6#.swnwi64o1</w:t>
+        </w:r>
+      </w:hyperlink>
+    </w:p>
+    <w:p/>
+    <w:p>
+      <w:r>
+        <w:t>8. We should lift the Embargo</w:t>
+      </w:r>
+    </w:p>
+    <w:p>
+      <w:hyperlink r:id="rId17" w:history="1">
+        <w:r>
+          <w:rPr>
+            <w:rStyle w:val="Hyperlink"/>
+          </w:rPr>
+          <w:t>http://thefederalist.com/2014/12/23/yes-of-course-we-should-lift-the-cuban-embargo/</w:t>
+        </w:r>
+      </w:hyperlink>
+    </w:p>
+    <w:p/>
+    <w:p>
+      <w:r>
+        <w:t>9. Hit 55 years</w:t>
+      </w:r>
+    </w:p>
+    <w:p>
+      <w:r>
+        <w:t>http://time.com/4076438/us-cuba-embargo-1960/</w:t>
+      </w:r>
+    </w:p>
+    <w:p/>
+    <w:p>
+      <w:r>
+        <w:t>10. Cuban Foreign Relations</w:t>
+      </w:r>
+    </w:p>
+    <w:p>
+      <w:hyperlink r:id="rId18" w:history="1">
+        <w:r>
+          <w:rPr>
+            <w:rStyle w:val="Hyperlink"/>
+          </w:rPr>
+          <w:t>https://en.wikipedia.org/wiki/Foreign_relations_of_Cuba</w:t>
+        </w:r>
+      </w:hyperlink>
+    </w:p>
+    <w:p/>
+    <w:p>
+      <w:r>
+        <w:t>11. A little more detail about the embargo itself</w:t>
+      </w:r>
+    </w:p>
+    <w:p>
+      <w:r>
+        <w:t>https://www.questia.com/library/journal/1G1-131388821/sanctioned-state-the-us-embargo-on-cuba</w:t>
+      </w:r>
     </w:p>
     <w:sectPr>
       <w:pgSz w:w="12240" w:h="15840"/>
@@ -446,6 +562,95 @@
       <w:rPr>
         <w:rFonts w:ascii="Symbol" w:hAnsi="Symbol" w:hint="default"/>
       </w:rPr>
+    </w:lvl>
+  </w:abstractNum>
+  <w:abstractNum w:abstractNumId="11">
+    <w:nsid w:val="3F91684E"/>
+    <w:multiLevelType w:val="hybridMultilevel"/>
+    <w:tmpl w:val="05CCCE02"/>
+    <w:lvl w:ilvl="0" w:tplc="0409000F">
+      <w:start w:val="1"/>
+      <w:numFmt w:val="decimal"/>
+      <w:lvlText w:val="%1."/>
+      <w:lvlJc w:val="left"/>
+      <w:pPr>
+        <w:ind w:left="720" w:hanging="360"/>
+      </w:pPr>
+      <w:rPr>
+        <w:rFonts w:hint="default"/>
+      </w:rPr>
+    </w:lvl>
+    <w:lvl w:ilvl="1" w:tplc="04090019" w:tentative="1">
+      <w:start w:val="1"/>
+      <w:numFmt w:val="lowerLetter"/>
+      <w:lvlText w:val="%2."/>
+      <w:lvlJc w:val="left"/>
+      <w:pPr>
+        <w:ind w:left="1440" w:hanging="360"/>
+      </w:pPr>
+    </w:lvl>
+    <w:lvl w:ilvl="2" w:tplc="0409001B" w:tentative="1">
+      <w:start w:val="1"/>
+      <w:numFmt w:val="lowerRoman"/>
+      <w:lvlText w:val="%3."/>
+      <w:lvlJc w:val="right"/>
+      <w:pPr>
+        <w:ind w:left="2160" w:hanging="180"/>
+      </w:pPr>
+    </w:lvl>
+    <w:lvl w:ilvl="3" w:tplc="0409000F" w:tentative="1">
+      <w:start w:val="1"/>
+      <w:numFmt w:val="decimal"/>
+      <w:lvlText w:val="%4."/>
+      <w:lvlJc w:val="left"/>
+      <w:pPr>
+        <w:ind w:left="2880" w:hanging="360"/>
+      </w:pPr>
+    </w:lvl>
+    <w:lvl w:ilvl="4" w:tplc="04090019" w:tentative="1">
+      <w:start w:val="1"/>
+      <w:numFmt w:val="lowerLetter"/>
+      <w:lvlText w:val="%5."/>
+      <w:lvlJc w:val="left"/>
+      <w:pPr>
+        <w:ind w:left="3600" w:hanging="360"/>
+      </w:pPr>
+    </w:lvl>
+    <w:lvl w:ilvl="5" w:tplc="0409001B" w:tentative="1">
+      <w:start w:val="1"/>
+      <w:numFmt w:val="lowerRoman"/>
+      <w:lvlText w:val="%6."/>
+      <w:lvlJc w:val="right"/>
+      <w:pPr>
+        <w:ind w:left="4320" w:hanging="180"/>
+      </w:pPr>
+    </w:lvl>
+    <w:lvl w:ilvl="6" w:tplc="0409000F" w:tentative="1">
+      <w:start w:val="1"/>
+      <w:numFmt w:val="decimal"/>
+      <w:lvlText w:val="%7."/>
+      <w:lvlJc w:val="left"/>
+      <w:pPr>
+        <w:ind w:left="5040" w:hanging="360"/>
+      </w:pPr>
+    </w:lvl>
+    <w:lvl w:ilvl="7" w:tplc="04090019" w:tentative="1">
+      <w:start w:val="1"/>
+      <w:numFmt w:val="lowerLetter"/>
+      <w:lvlText w:val="%8."/>
+      <w:lvlJc w:val="left"/>
+      <w:pPr>
+        <w:ind w:left="5760" w:hanging="360"/>
+      </w:pPr>
+    </w:lvl>
+    <w:lvl w:ilvl="8" w:tplc="0409001B" w:tentative="1">
+      <w:start w:val="1"/>
+      <w:numFmt w:val="lowerRoman"/>
+      <w:lvlText w:val="%9."/>
+      <w:lvlJc w:val="right"/>
+      <w:pPr>
+        <w:ind w:left="6480" w:hanging="180"/>
+      </w:pPr>
     </w:lvl>
   </w:abstractNum>
   <w:num w:numId="1">
@@ -480,6 +685,9 @@
   </w:num>
   <w:num w:numId="11">
     <w:abstractNumId w:val="0"/>
+  </w:num>
+  <w:num w:numId="12">
+    <w:abstractNumId w:val="11"/>
   </w:num>
 </w:numbering>
 </file>
@@ -770,9 +978,7 @@
   <w:style w:type="character" w:default="1" w:styleId="DefaultParagraphFont">
     <w:name w:val="Default Paragraph Font"/>
     <w:uiPriority w:val="1"/>
-    <w:semiHidden/>
     <w:unhideWhenUsed/>
-    <w:rsid w:val="007D5FD7"/>
   </w:style>
   <w:style w:type="table" w:default="1" w:styleId="TableNormal">
     <w:name w:val="Normal Table"/>
@@ -794,7 +1000,6 @@
     <w:uiPriority w:val="99"/>
     <w:semiHidden/>
     <w:unhideWhenUsed/>
-    <w:rsid w:val="007D5FD7"/>
   </w:style>
   <w:style w:type="character" w:customStyle="1" w:styleId="Heading1Char">
     <w:name w:val="Heading 1 Char"/>
@@ -949,6 +1154,17 @@
     <w:rPr>
       <w:rFonts w:ascii="Lucida Grande" w:hAnsi="Lucida Grande" w:cs="Lucida Grande"/>
     </w:rPr>
+  </w:style>
+  <w:style w:type="paragraph" w:styleId="ListParagraph">
+    <w:name w:val="List Paragraph"/>
+    <w:basedOn w:val="Normal"/>
+    <w:uiPriority w:val="34"/>
+    <w:qFormat/>
+    <w:rsid w:val="003260E6"/>
+    <w:pPr>
+      <w:ind w:left="720"/>
+      <w:contextualSpacing/>
+    </w:pPr>
   </w:style>
 </w:styles>
 </file>
@@ -1239,9 +1455,7 @@
   <w:style w:type="character" w:default="1" w:styleId="DefaultParagraphFont">
     <w:name w:val="Default Paragraph Font"/>
     <w:uiPriority w:val="1"/>
-    <w:semiHidden/>
     <w:unhideWhenUsed/>
-    <w:rsid w:val="007D5FD7"/>
   </w:style>
   <w:style w:type="table" w:default="1" w:styleId="TableNormal">
     <w:name w:val="Normal Table"/>
@@ -1263,7 +1477,6 @@
     <w:uiPriority w:val="99"/>
     <w:semiHidden/>
     <w:unhideWhenUsed/>
-    <w:rsid w:val="007D5FD7"/>
   </w:style>
   <w:style w:type="character" w:customStyle="1" w:styleId="Heading1Char">
     <w:name w:val="Heading 1 Char"/>
@@ -1418,6 +1631,17 @@
     <w:rPr>
       <w:rFonts w:ascii="Lucida Grande" w:hAnsi="Lucida Grande" w:cs="Lucida Grande"/>
     </w:rPr>
+  </w:style>
+  <w:style w:type="paragraph" w:styleId="ListParagraph">
+    <w:name w:val="List Paragraph"/>
+    <w:basedOn w:val="Normal"/>
+    <w:uiPriority w:val="34"/>
+    <w:qFormat/>
+    <w:rsid w:val="003260E6"/>
+    <w:pPr>
+      <w:ind w:left="720"/>
+      <w:contextualSpacing/>
+    </w:pPr>
   </w:style>
 </w:styles>
 </file>
@@ -1909,7 +2133,7 @@
 </file>
 
 <file path=customXml/itemProps4.xml><?xml version="1.0" encoding="utf-8"?>
-<ds:datastoreItem xmlns:ds="http://schemas.openxmlformats.org/officeDocument/2006/customXml" ds:itemID="{EBB74C6F-5782-514D-956A-2548C27FAA07}">
+<ds:datastoreItem xmlns:ds="http://schemas.openxmlformats.org/officeDocument/2006/customXml" ds:itemID="{8F513603-C320-F54E-8D78-271102E7F891}">
   <ds:schemaRefs>
     <ds:schemaRef ds:uri="http://schemas.openxmlformats.org/officeDocument/2006/bibliography"/>
   </ds:schemaRefs>

</xml_diff>